<commit_message>
cleaning the example folder and moving some files to the model folder
</commit_message>
<xml_diff>
--- a/answer_sheet/model/personalizacao-cartao.docx
+++ b/answer_sheet/model/personalizacao-cartao.docx
@@ -5,129 +5,784 @@
     <w:p>
       <w:pPr>
         <w:rPr>
-          <w:rFonts w:ascii="DSEG7 Classic" w:hAnsi="DSEG7 Classic"/>
-          <w:sz w:val="96"/>
-          <w:szCs w:val="96"/>
-        </w:rPr>
-      </w:pPr>
-    </w:p>
-    <w:p>
-      <w:pPr>
-        <w:rPr>
-          <w:rFonts w:ascii="DSEG7 Classic" w:hAnsi="DSEG7 Classic"/>
-          <w:sz w:val="96"/>
-          <w:szCs w:val="96"/>
-        </w:rPr>
-      </w:pPr>
-    </w:p>
-    <w:p>
-      <w:pPr>
-        <w:rPr>
-          <w:rFonts w:ascii="DSEG7 Classic" w:hAnsi="DSEG7 Classic"/>
-          <w:sz w:val="96"/>
-          <w:szCs w:val="96"/>
-        </w:rPr>
-      </w:pPr>
-    </w:p>
-    <w:p>
-      <w:pPr>
-        <w:rPr>
-          <w:rFonts w:ascii="DSEG7 Classic" w:hAnsi="DSEG7 Classic"/>
-          <w:sz w:val="96"/>
-          <w:szCs w:val="96"/>
-        </w:rPr>
-      </w:pPr>
-    </w:p>
-    <w:p>
-      <w:pPr>
-        <w:rPr>
-          <w:rFonts w:ascii="DSEG7 Classic" w:hAnsi="DSEG7 Classic"/>
-          <w:sz w:val="96"/>
-          <w:szCs w:val="96"/>
-        </w:rPr>
-      </w:pPr>
-    </w:p>
-    <w:p>
-      <w:pPr>
-        <w:rPr>
-          <w:rFonts w:ascii="DSEG7 Classic" w:hAnsi="DSEG7 Classic"/>
-          <w:sz w:val="96"/>
-          <w:szCs w:val="96"/>
-        </w:rPr>
-      </w:pPr>
-    </w:p>
-    <w:p>
-      <w:pPr>
-        <w:rPr>
-          <w:rFonts w:ascii="DSEG7 Classic" w:hAnsi="DSEG7 Classic"/>
-          <w:sz w:val="96"/>
-          <w:szCs w:val="96"/>
-        </w:rPr>
-      </w:pPr>
-    </w:p>
-    <w:p>
-      <w:pPr>
-        <w:rPr>
-          <w:rFonts w:ascii="DSEG7 Classic" w:hAnsi="DSEG7 Classic"/>
-          <w:sz w:val="96"/>
-          <w:szCs w:val="96"/>
-        </w:rPr>
-      </w:pPr>
-    </w:p>
-    <w:p>
-      <w:pPr>
-        <w:rPr>
-          <w:rFonts w:ascii="DSEG7 Classic" w:hAnsi="DSEG7 Classic"/>
-          <w:sz w:val="96"/>
-          <w:szCs w:val="96"/>
-        </w:rPr>
-      </w:pPr>
-    </w:p>
-    <w:p>
-      <w:pPr>
-        <w:rPr>
-          <w:rFonts w:ascii="DSEG7 Classic" w:hAnsi="DSEG7 Classic"/>
-          <w:sz w:val="96"/>
-          <w:szCs w:val="96"/>
-        </w:rPr>
-      </w:pPr>
-    </w:p>
-    <w:p>
-      <w:pPr>
-        <w:rPr>
-          <w:rFonts w:ascii="DSEG7 Classic" w:hAnsi="DSEG7 Classic"/>
-          <w:sz w:val="40"/>
-          <w:szCs w:val="40"/>
-        </w:rPr>
-      </w:pPr>
-    </w:p>
-    <w:p>
-      <w:pPr>
-        <w:jc w:val="center"/>
-        <w:rPr>
-          <w:rFonts w:ascii="DSEG7 Classic" w:hAnsi="DSEG7 Classic"/>
-          <w:sz w:val="32"/>
-          <w:szCs w:val="40"/>
-        </w:rPr>
-      </w:pPr>
-      <w:r>
-        <w:rPr>
-          <w:rFonts w:ascii="DSEG7 Classic" w:hAnsi="DSEG7 Classic"/>
-          <w:sz w:val="32"/>
-          <w:szCs w:val="40"/>
-        </w:rPr>
-        <w:t>11036527849</w:t>
+          <w:rFonts w:asciiTheme="majorHAnsi" w:hAnsiTheme="majorHAnsi"/>
+          <w:sz w:val="28"/>
+          <w:szCs w:val="28"/>
+        </w:rPr>
+      </w:pPr>
+      <w:r>
+        <w:rPr>
+          <w:rFonts w:asciiTheme="majorHAnsi" w:hAnsiTheme="majorHAnsi"/>
+          <w:sz w:val="28"/>
+          <w:szCs w:val="28"/>
+        </w:rPr>
+        <w:fldChar w:fldCharType="begin"/>
+      </w:r>
+      <w:r>
+        <w:rPr>
+          <w:rFonts w:asciiTheme="majorHAnsi" w:hAnsiTheme="majorHAnsi"/>
+          <w:sz w:val="28"/>
+          <w:szCs w:val="28"/>
+        </w:rPr>
+        <w:instrText xml:space="preserve"> MERGEFIELD Escola </w:instrText>
+      </w:r>
+      <w:r>
+        <w:rPr>
+          <w:rFonts w:asciiTheme="majorHAnsi" w:hAnsiTheme="majorHAnsi"/>
+          <w:sz w:val="28"/>
+          <w:szCs w:val="28"/>
+        </w:rPr>
+        <w:fldChar w:fldCharType="separate"/>
+      </w:r>
+      <w:r>
+        <w:rPr>
+          <w:rFonts w:asciiTheme="majorHAnsi" w:hAnsiTheme="majorHAnsi"/>
+          <w:noProof/>
+          <w:sz w:val="28"/>
+          <w:szCs w:val="28"/>
+        </w:rPr>
+        <w:t>Escola Estadual António Suárez</w:t>
+      </w:r>
+      <w:r>
+        <w:rPr>
+          <w:rFonts w:asciiTheme="majorHAnsi" w:hAnsiTheme="majorHAnsi"/>
+          <w:sz w:val="28"/>
+          <w:szCs w:val="28"/>
+        </w:rPr>
+        <w:fldChar w:fldCharType="end"/>
+      </w:r>
+    </w:p>
+    <w:p>
+      <w:pPr>
+        <w:rPr>
+          <w:rFonts w:cs="Times New Roman"/>
+          <w:sz w:val="24"/>
+          <w:szCs w:val="24"/>
+        </w:rPr>
+      </w:pPr>
+      <w:r>
+        <w:rPr>
+          <w:rFonts w:cs="Times New Roman"/>
+          <w:sz w:val="24"/>
+          <w:szCs w:val="24"/>
+        </w:rPr>
+        <w:t xml:space="preserve">Nome: </w:t>
+      </w:r>
+      <w:r>
+        <w:rPr>
+          <w:rFonts w:cs="Times New Roman"/>
+          <w:sz w:val="24"/>
+          <w:szCs w:val="24"/>
+        </w:rPr>
+        <w:fldChar w:fldCharType="begin"/>
+      </w:r>
+      <w:r>
+        <w:rPr>
+          <w:rFonts w:cs="Times New Roman"/>
+          <w:sz w:val="24"/>
+          <w:szCs w:val="24"/>
+        </w:rPr>
+        <w:instrText xml:space="preserve"> MERGEFIELD Nome </w:instrText>
+      </w:r>
+      <w:r>
+        <w:rPr>
+          <w:rFonts w:cs="Times New Roman"/>
+          <w:sz w:val="24"/>
+          <w:szCs w:val="24"/>
+        </w:rPr>
+        <w:fldChar w:fldCharType="separate"/>
+      </w:r>
+      <w:r>
+        <w:rPr>
+          <w:rFonts w:cs="Times New Roman"/>
+          <w:noProof/>
+          <w:sz w:val="24"/>
+          <w:szCs w:val="24"/>
+        </w:rPr>
+        <w:t>Adolfo Amaral</w:t>
+      </w:r>
+      <w:r>
+        <w:rPr>
+          <w:rFonts w:cs="Times New Roman"/>
+          <w:sz w:val="24"/>
+          <w:szCs w:val="24"/>
+        </w:rPr>
+        <w:fldChar w:fldCharType="end"/>
+      </w:r>
+      <w:r>
+        <w:rPr>
+          <w:rFonts w:cs="Times New Roman"/>
+          <w:sz w:val="24"/>
+          <w:szCs w:val="24"/>
+        </w:rPr>
+        <w:tab/>
+      </w:r>
+      <w:r>
+        <w:rPr>
+          <w:rFonts w:cs="Times New Roman"/>
+          <w:sz w:val="24"/>
+          <w:szCs w:val="24"/>
+        </w:rPr>
+        <w:tab/>
       </w:r>
       <w:bookmarkStart w:id="0" w:name="_GoBack"/>
       <w:bookmarkEnd w:id="0"/>
+      <w:r>
+        <w:rPr>
+          <w:rFonts w:cs="Times New Roman"/>
+          <w:sz w:val="24"/>
+          <w:szCs w:val="24"/>
+        </w:rPr>
+        <w:t xml:space="preserve">Série: </w:t>
+      </w:r>
+      <w:r>
+        <w:rPr>
+          <w:rFonts w:cs="Times New Roman"/>
+          <w:sz w:val="24"/>
+          <w:szCs w:val="24"/>
+        </w:rPr>
+        <w:fldChar w:fldCharType="begin"/>
+      </w:r>
+      <w:r>
+        <w:rPr>
+          <w:rFonts w:cs="Times New Roman"/>
+          <w:sz w:val="24"/>
+          <w:szCs w:val="24"/>
+        </w:rPr>
+        <w:instrText xml:space="preserve"> MERGEFIELD Série </w:instrText>
+      </w:r>
+      <w:r>
+        <w:rPr>
+          <w:rFonts w:cs="Times New Roman"/>
+          <w:sz w:val="24"/>
+          <w:szCs w:val="24"/>
+        </w:rPr>
+        <w:fldChar w:fldCharType="separate"/>
+      </w:r>
+      <w:r>
+        <w:rPr>
+          <w:rFonts w:cs="Times New Roman"/>
+          <w:noProof/>
+          <w:sz w:val="24"/>
+          <w:szCs w:val="24"/>
+        </w:rPr>
+        <w:t>1</w:t>
+      </w:r>
+      <w:r>
+        <w:rPr>
+          <w:rFonts w:cs="Times New Roman"/>
+          <w:sz w:val="24"/>
+          <w:szCs w:val="24"/>
+        </w:rPr>
+        <w:fldChar w:fldCharType="end"/>
+      </w:r>
+      <w:r>
+        <w:rPr>
+          <w:rFonts w:cs="Times New Roman"/>
+          <w:sz w:val="24"/>
+          <w:szCs w:val="24"/>
+        </w:rPr>
+        <w:tab/>
+      </w:r>
+      <w:r>
+        <w:rPr>
+          <w:rFonts w:cs="Times New Roman"/>
+          <w:sz w:val="24"/>
+          <w:szCs w:val="24"/>
+        </w:rPr>
+        <w:tab/>
+        <w:t xml:space="preserve">Mat.: </w:t>
+      </w:r>
+      <w:r>
+        <w:rPr>
+          <w:rFonts w:cs="Times New Roman"/>
+          <w:sz w:val="24"/>
+          <w:szCs w:val="24"/>
+        </w:rPr>
+        <w:fldChar w:fldCharType="begin"/>
+      </w:r>
+      <w:r>
+        <w:rPr>
+          <w:rFonts w:cs="Times New Roman"/>
+          <w:sz w:val="24"/>
+          <w:szCs w:val="24"/>
+        </w:rPr>
+        <w:instrText xml:space="preserve"> MERGEFIELD Matrícula </w:instrText>
+      </w:r>
+      <w:r>
+        <w:rPr>
+          <w:rFonts w:cs="Times New Roman"/>
+          <w:sz w:val="24"/>
+          <w:szCs w:val="24"/>
+        </w:rPr>
+        <w:fldChar w:fldCharType="separate"/>
+      </w:r>
+      <w:r>
+        <w:rPr>
+          <w:rFonts w:cs="Times New Roman"/>
+          <w:noProof/>
+          <w:sz w:val="24"/>
+          <w:szCs w:val="24"/>
+        </w:rPr>
+        <w:t>98532320410</w:t>
+      </w:r>
+      <w:r>
+        <w:rPr>
+          <w:rFonts w:cs="Times New Roman"/>
+          <w:sz w:val="24"/>
+          <w:szCs w:val="24"/>
+        </w:rPr>
+        <w:fldChar w:fldCharType="end"/>
+      </w:r>
+    </w:p>
+    <w:p>
+      <w:pPr>
+        <w:rPr>
+          <w:sz w:val="2"/>
+        </w:rPr>
+      </w:pPr>
+    </w:p>
+    <w:p>
+      <w:pPr>
+        <w:rPr>
+          <w:sz w:val="2"/>
+        </w:rPr>
+      </w:pPr>
+    </w:p>
+    <w:p>
+      <w:pPr>
+        <w:rPr>
+          <w:sz w:val="2"/>
+        </w:rPr>
+      </w:pPr>
+    </w:p>
+    <w:p>
+      <w:pPr>
+        <w:rPr>
+          <w:sz w:val="2"/>
+        </w:rPr>
+      </w:pPr>
+    </w:p>
+    <w:p>
+      <w:pPr>
+        <w:rPr>
+          <w:sz w:val="2"/>
+        </w:rPr>
+      </w:pPr>
+    </w:p>
+    <w:p>
+      <w:pPr>
+        <w:rPr>
+          <w:sz w:val="2"/>
+        </w:rPr>
+      </w:pPr>
+    </w:p>
+    <w:p>
+      <w:pPr>
+        <w:rPr>
+          <w:sz w:val="2"/>
+        </w:rPr>
+      </w:pPr>
+    </w:p>
+    <w:p>
+      <w:pPr>
+        <w:rPr>
+          <w:sz w:val="2"/>
+        </w:rPr>
+      </w:pPr>
+    </w:p>
+    <w:p>
+      <w:pPr>
+        <w:rPr>
+          <w:sz w:val="2"/>
+        </w:rPr>
+      </w:pPr>
+    </w:p>
+    <w:p>
+      <w:pPr>
+        <w:rPr>
+          <w:sz w:val="2"/>
+        </w:rPr>
+      </w:pPr>
+    </w:p>
+    <w:p>
+      <w:pPr>
+        <w:rPr>
+          <w:sz w:val="2"/>
+        </w:rPr>
+      </w:pPr>
+    </w:p>
+    <w:p>
+      <w:pPr>
+        <w:rPr>
+          <w:sz w:val="2"/>
+        </w:rPr>
+      </w:pPr>
+    </w:p>
+    <w:p>
+      <w:pPr>
+        <w:rPr>
+          <w:sz w:val="2"/>
+        </w:rPr>
+      </w:pPr>
+    </w:p>
+    <w:p>
+      <w:pPr>
+        <w:rPr>
+          <w:sz w:val="2"/>
+        </w:rPr>
+      </w:pPr>
+    </w:p>
+    <w:p>
+      <w:pPr>
+        <w:rPr>
+          <w:sz w:val="2"/>
+        </w:rPr>
+      </w:pPr>
+    </w:p>
+    <w:p>
+      <w:pPr>
+        <w:rPr>
+          <w:sz w:val="2"/>
+        </w:rPr>
+      </w:pPr>
+    </w:p>
+    <w:p>
+      <w:pPr>
+        <w:rPr>
+          <w:sz w:val="2"/>
+        </w:rPr>
+      </w:pPr>
+    </w:p>
+    <w:p>
+      <w:pPr>
+        <w:rPr>
+          <w:sz w:val="2"/>
+        </w:rPr>
+      </w:pPr>
+    </w:p>
+    <w:p>
+      <w:pPr>
+        <w:rPr>
+          <w:sz w:val="2"/>
+        </w:rPr>
+      </w:pPr>
+    </w:p>
+    <w:p>
+      <w:pPr>
+        <w:rPr>
+          <w:sz w:val="2"/>
+        </w:rPr>
+      </w:pPr>
+    </w:p>
+    <w:p>
+      <w:pPr>
+        <w:rPr>
+          <w:sz w:val="2"/>
+        </w:rPr>
+      </w:pPr>
+    </w:p>
+    <w:p>
+      <w:pPr>
+        <w:rPr>
+          <w:sz w:val="2"/>
+        </w:rPr>
+      </w:pPr>
+    </w:p>
+    <w:p>
+      <w:pPr>
+        <w:rPr>
+          <w:sz w:val="2"/>
+        </w:rPr>
+      </w:pPr>
+    </w:p>
+    <w:p>
+      <w:pPr>
+        <w:rPr>
+          <w:sz w:val="2"/>
+        </w:rPr>
+      </w:pPr>
+    </w:p>
+    <w:p>
+      <w:pPr>
+        <w:rPr>
+          <w:sz w:val="2"/>
+        </w:rPr>
+      </w:pPr>
+    </w:p>
+    <w:p>
+      <w:pPr>
+        <w:rPr>
+          <w:sz w:val="2"/>
+        </w:rPr>
+      </w:pPr>
+    </w:p>
+    <w:p>
+      <w:pPr>
+        <w:rPr>
+          <w:sz w:val="2"/>
+        </w:rPr>
+      </w:pPr>
+    </w:p>
+    <w:p>
+      <w:pPr>
+        <w:rPr>
+          <w:sz w:val="2"/>
+        </w:rPr>
+      </w:pPr>
+    </w:p>
+    <w:p>
+      <w:pPr>
+        <w:rPr>
+          <w:sz w:val="2"/>
+        </w:rPr>
+      </w:pPr>
+    </w:p>
+    <w:p>
+      <w:pPr>
+        <w:rPr>
+          <w:sz w:val="2"/>
+        </w:rPr>
+      </w:pPr>
+    </w:p>
+    <w:p>
+      <w:pPr>
+        <w:rPr>
+          <w:sz w:val="2"/>
+        </w:rPr>
+      </w:pPr>
+    </w:p>
+    <w:p>
+      <w:pPr>
+        <w:rPr>
+          <w:sz w:val="2"/>
+        </w:rPr>
+      </w:pPr>
+    </w:p>
+    <w:p>
+      <w:pPr>
+        <w:rPr>
+          <w:sz w:val="2"/>
+        </w:rPr>
+      </w:pPr>
+    </w:p>
+    <w:p>
+      <w:pPr>
+        <w:rPr>
+          <w:sz w:val="2"/>
+        </w:rPr>
+      </w:pPr>
+    </w:p>
+    <w:p>
+      <w:pPr>
+        <w:rPr>
+          <w:sz w:val="2"/>
+        </w:rPr>
+      </w:pPr>
+    </w:p>
+    <w:p>
+      <w:pPr>
+        <w:rPr>
+          <w:sz w:val="2"/>
+        </w:rPr>
+      </w:pPr>
+    </w:p>
+    <w:p>
+      <w:pPr>
+        <w:rPr>
+          <w:sz w:val="2"/>
+        </w:rPr>
+      </w:pPr>
+    </w:p>
+    <w:p>
+      <w:pPr>
+        <w:rPr>
+          <w:sz w:val="2"/>
+        </w:rPr>
+      </w:pPr>
+    </w:p>
+    <w:p>
+      <w:pPr>
+        <w:rPr>
+          <w:sz w:val="2"/>
+        </w:rPr>
+      </w:pPr>
+    </w:p>
+    <w:p>
+      <w:pPr>
+        <w:rPr>
+          <w:sz w:val="2"/>
+        </w:rPr>
+      </w:pPr>
+    </w:p>
+    <w:p>
+      <w:pPr>
+        <w:rPr>
+          <w:sz w:val="2"/>
+        </w:rPr>
+      </w:pPr>
+    </w:p>
+    <w:p>
+      <w:pPr>
+        <w:rPr>
+          <w:sz w:val="2"/>
+        </w:rPr>
+      </w:pPr>
+    </w:p>
+    <w:p>
+      <w:pPr>
+        <w:rPr>
+          <w:sz w:val="2"/>
+        </w:rPr>
+      </w:pPr>
+    </w:p>
+    <w:p>
+      <w:pPr>
+        <w:rPr>
+          <w:sz w:val="2"/>
+        </w:rPr>
+      </w:pPr>
+    </w:p>
+    <w:p>
+      <w:pPr>
+        <w:rPr>
+          <w:sz w:val="2"/>
+        </w:rPr>
+      </w:pPr>
+    </w:p>
+    <w:p>
+      <w:pPr>
+        <w:rPr>
+          <w:sz w:val="2"/>
+        </w:rPr>
+      </w:pPr>
+    </w:p>
+    <w:p>
+      <w:pPr>
+        <w:rPr>
+          <w:sz w:val="2"/>
+        </w:rPr>
+      </w:pPr>
+    </w:p>
+    <w:p>
+      <w:pPr>
+        <w:rPr>
+          <w:sz w:val="2"/>
+        </w:rPr>
+      </w:pPr>
+    </w:p>
+    <w:p>
+      <w:pPr>
+        <w:rPr>
+          <w:sz w:val="2"/>
+        </w:rPr>
+      </w:pPr>
+    </w:p>
+    <w:p>
+      <w:pPr>
+        <w:rPr>
+          <w:sz w:val="2"/>
+        </w:rPr>
+      </w:pPr>
+    </w:p>
+    <w:p>
+      <w:pPr>
+        <w:rPr>
+          <w:sz w:val="2"/>
+        </w:rPr>
+      </w:pPr>
+    </w:p>
+    <w:p>
+      <w:pPr>
+        <w:rPr>
+          <w:sz w:val="2"/>
+        </w:rPr>
+      </w:pPr>
+    </w:p>
+    <w:p>
+      <w:pPr>
+        <w:rPr>
+          <w:sz w:val="2"/>
+        </w:rPr>
+      </w:pPr>
+    </w:p>
+    <w:p>
+      <w:pPr>
+        <w:rPr>
+          <w:sz w:val="2"/>
+        </w:rPr>
+      </w:pPr>
+    </w:p>
+    <w:p>
+      <w:pPr>
+        <w:rPr>
+          <w:sz w:val="2"/>
+        </w:rPr>
+      </w:pPr>
+    </w:p>
+    <w:p>
+      <w:pPr>
+        <w:rPr>
+          <w:sz w:val="2"/>
+        </w:rPr>
+      </w:pPr>
+    </w:p>
+    <w:p>
+      <w:pPr>
+        <w:rPr>
+          <w:sz w:val="2"/>
+        </w:rPr>
+      </w:pPr>
+    </w:p>
+    <w:p>
+      <w:pPr>
+        <w:rPr>
+          <w:sz w:val="2"/>
+        </w:rPr>
+      </w:pPr>
+    </w:p>
+    <w:p>
+      <w:pPr>
+        <w:rPr>
+          <w:sz w:val="2"/>
+        </w:rPr>
+      </w:pPr>
+    </w:p>
+    <w:p>
+      <w:pPr>
+        <w:rPr>
+          <w:sz w:val="2"/>
+        </w:rPr>
+      </w:pPr>
+    </w:p>
+    <w:p>
+      <w:pPr>
+        <w:rPr>
+          <w:sz w:val="2"/>
+        </w:rPr>
+      </w:pPr>
+    </w:p>
+    <w:p>
+      <w:pPr>
+        <w:rPr>
+          <w:sz w:val="2"/>
+        </w:rPr>
+      </w:pPr>
+    </w:p>
+    <w:p>
+      <w:pPr>
+        <w:rPr>
+          <w:sz w:val="2"/>
+        </w:rPr>
+      </w:pPr>
+    </w:p>
+    <w:p>
+      <w:pPr>
+        <w:rPr>
+          <w:sz w:val="2"/>
+        </w:rPr>
+      </w:pPr>
+    </w:p>
+    <w:p>
+      <w:pPr>
+        <w:rPr>
+          <w:sz w:val="2"/>
+        </w:rPr>
+      </w:pPr>
+    </w:p>
+    <w:p>
+      <w:pPr>
+        <w:rPr>
+          <w:sz w:val="2"/>
+        </w:rPr>
+      </w:pPr>
+    </w:p>
+    <w:p>
+      <w:pPr>
+        <w:rPr>
+          <w:sz w:val="4"/>
+        </w:rPr>
+      </w:pPr>
+    </w:p>
+    <w:p>
+      <w:pPr>
+        <w:jc w:val="center"/>
+        <w:rPr>
+          <w:rFonts w:ascii="DSEG7 Classic" w:hAnsi="DSEG7 Classic"/>
+          <w:b/>
+          <w:sz w:val="36"/>
+          <w:szCs w:val="36"/>
+        </w:rPr>
+      </w:pPr>
+      <w:r>
+        <w:rPr>
+          <w:rFonts w:ascii="DSEG7 Classic" w:hAnsi="DSEG7 Classic"/>
+          <w:b/>
+          <w:sz w:val="36"/>
+          <w:szCs w:val="36"/>
+        </w:rPr>
+        <w:fldChar w:fldCharType="begin"/>
+      </w:r>
+      <w:r>
+        <w:rPr>
+          <w:rFonts w:ascii="DSEG7 Classic" w:hAnsi="DSEG7 Classic"/>
+          <w:b/>
+          <w:sz w:val="36"/>
+          <w:szCs w:val="36"/>
+        </w:rPr>
+        <w:instrText xml:space="preserve"> MERGEFIELD Matr</w:instrText>
+      </w:r>
+      <w:r>
+        <w:rPr>
+          <w:rFonts w:ascii="Cambria" w:hAnsi="Cambria" w:cs="Cambria"/>
+          <w:b/>
+          <w:sz w:val="36"/>
+          <w:szCs w:val="36"/>
+        </w:rPr>
+        <w:instrText>í</w:instrText>
+      </w:r>
+      <w:r>
+        <w:rPr>
+          <w:rFonts w:ascii="DSEG7 Classic" w:hAnsi="DSEG7 Classic"/>
+          <w:b/>
+          <w:sz w:val="36"/>
+          <w:szCs w:val="36"/>
+        </w:rPr>
+        <w:instrText xml:space="preserve">cula </w:instrText>
+      </w:r>
+      <w:r>
+        <w:rPr>
+          <w:rFonts w:ascii="DSEG7 Classic" w:hAnsi="DSEG7 Classic"/>
+          <w:b/>
+          <w:sz w:val="36"/>
+          <w:szCs w:val="36"/>
+        </w:rPr>
+        <w:fldChar w:fldCharType="separate"/>
+      </w:r>
+      <w:r>
+        <w:rPr>
+          <w:rFonts w:ascii="DSEG7 Classic" w:hAnsi="DSEG7 Classic"/>
+          <w:b/>
+          <w:noProof/>
+          <w:sz w:val="36"/>
+          <w:szCs w:val="36"/>
+        </w:rPr>
+        <w:t>98532320410</w:t>
+      </w:r>
+      <w:r>
+        <w:rPr>
+          <w:rFonts w:ascii="DSEG7 Classic" w:hAnsi="DSEG7 Classic"/>
+          <w:b/>
+          <w:sz w:val="36"/>
+          <w:szCs w:val="36"/>
+        </w:rPr>
+        <w:fldChar w:fldCharType="end"/>
+      </w:r>
     </w:p>
     <w:sectPr>
       <w:headerReference w:type="even" r:id="rId6"/>
       <w:headerReference w:type="default" r:id="rId7"/>
-      <w:footerReference w:type="even" r:id="rId8"/>
-      <w:footerReference w:type="default" r:id="rId9"/>
-      <w:headerReference w:type="first" r:id="rId10"/>
-      <w:footerReference w:type="first" r:id="rId11"/>
+      <w:headerReference w:type="first" r:id="rId8"/>
       <w:pgSz w:w="11906" w:h="16838"/>
       <w:pgMar w:top="1417" w:right="1701" w:bottom="1417" w:left="1701" w:header="708" w:footer="708" w:gutter="0"/>
       <w:cols w:space="708"/>
@@ -162,36 +817,6 @@
 </w:endnotes>
 </file>
 
-<file path=word/footer1.xml><?xml version="1.0" encoding="utf-8"?>
-<w:ftr xmlns:wpc="http://schemas.microsoft.com/office/word/2010/wordprocessingCanvas" xmlns:cx="http://schemas.microsoft.com/office/drawing/2014/chartex" xmlns:cx1="http://schemas.microsoft.com/office/drawing/2015/9/8/chartex" xmlns:cx2="http://schemas.microsoft.com/office/drawing/2015/10/21/chartex" xmlns:cx3="http://schemas.microsoft.com/office/drawing/2016/5/9/chartex" xmlns:cx4="http://schemas.microsoft.com/office/drawing/2016/5/10/chartex" xmlns:cx5="http://schemas.microsoft.com/office/drawing/2016/5/11/chartex" xmlns:cx6="http://schemas.microsoft.com/office/drawing/2016/5/12/chartex" xmlns:cx7="http://schemas.microsoft.com/office/drawing/2016/5/13/chartex" xmlns:cx8="http://schemas.microsoft.com/office/drawing/2016/5/14/chartex" xmlns:mc="http://schemas.openxmlformats.org/markup-compatibility/2006" xmlns:aink="http://schemas.microsoft.com/office/drawing/2016/ink" xmlns:am3d="http://schemas.microsoft.com/office/drawing/2017/model3d" xmlns:o="urn:schemas-microsoft-com:office:office" xmlns:r="http://schemas.openxmlformats.org/officeDocument/2006/relationships" xmlns:m="http://schemas.openxmlformats.org/officeDocument/2006/math" xmlns:v="urn:schemas-microsoft-com:vml" xmlns:wp14="http://schemas.microsoft.com/office/word/2010/wordprocessingDrawing" xmlns:wp="http://schemas.openxmlformats.org/drawingml/2006/wordprocessingDrawing" xmlns:w10="urn:schemas-microsoft-com:office:word" xmlns:w="http://schemas.openxmlformats.org/wordprocessingml/2006/main" xmlns:w14="http://schemas.microsoft.com/office/word/2010/wordml" xmlns:w15="http://schemas.microsoft.com/office/word/2012/wordml" xmlns:w16se="http://schemas.microsoft.com/office/word/2015/wordml/symex" xmlns:wpg="http://schemas.microsoft.com/office/word/2010/wordprocessingGroup" xmlns:wpi="http://schemas.microsoft.com/office/word/2010/wordprocessingInk" xmlns:wne="http://schemas.microsoft.com/office/word/2006/wordml" xmlns:wps="http://schemas.microsoft.com/office/word/2010/wordprocessingShape" mc:Ignorable="w14 w15 w16se wp14">
-  <w:p>
-    <w:pPr>
-      <w:pStyle w:val="Rodap"/>
-    </w:pPr>
-  </w:p>
-</w:ftr>
-</file>
-
-<file path=word/footer2.xml><?xml version="1.0" encoding="utf-8"?>
-<w:ftr xmlns:wpc="http://schemas.microsoft.com/office/word/2010/wordprocessingCanvas" xmlns:cx="http://schemas.microsoft.com/office/drawing/2014/chartex" xmlns:cx1="http://schemas.microsoft.com/office/drawing/2015/9/8/chartex" xmlns:cx2="http://schemas.microsoft.com/office/drawing/2015/10/21/chartex" xmlns:cx3="http://schemas.microsoft.com/office/drawing/2016/5/9/chartex" xmlns:cx4="http://schemas.microsoft.com/office/drawing/2016/5/10/chartex" xmlns:cx5="http://schemas.microsoft.com/office/drawing/2016/5/11/chartex" xmlns:cx6="http://schemas.microsoft.com/office/drawing/2016/5/12/chartex" xmlns:cx7="http://schemas.microsoft.com/office/drawing/2016/5/13/chartex" xmlns:cx8="http://schemas.microsoft.com/office/drawing/2016/5/14/chartex" xmlns:mc="http://schemas.openxmlformats.org/markup-compatibility/2006" xmlns:aink="http://schemas.microsoft.com/office/drawing/2016/ink" xmlns:am3d="http://schemas.microsoft.com/office/drawing/2017/model3d" xmlns:o="urn:schemas-microsoft-com:office:office" xmlns:r="http://schemas.openxmlformats.org/officeDocument/2006/relationships" xmlns:m="http://schemas.openxmlformats.org/officeDocument/2006/math" xmlns:v="urn:schemas-microsoft-com:vml" xmlns:wp14="http://schemas.microsoft.com/office/word/2010/wordprocessingDrawing" xmlns:wp="http://schemas.openxmlformats.org/drawingml/2006/wordprocessingDrawing" xmlns:w10="urn:schemas-microsoft-com:office:word" xmlns:w="http://schemas.openxmlformats.org/wordprocessingml/2006/main" xmlns:w14="http://schemas.microsoft.com/office/word/2010/wordml" xmlns:w15="http://schemas.microsoft.com/office/word/2012/wordml" xmlns:w16se="http://schemas.microsoft.com/office/word/2015/wordml/symex" xmlns:wpg="http://schemas.microsoft.com/office/word/2010/wordprocessingGroup" xmlns:wpi="http://schemas.microsoft.com/office/word/2010/wordprocessingInk" xmlns:wne="http://schemas.microsoft.com/office/word/2006/wordml" xmlns:wps="http://schemas.microsoft.com/office/word/2010/wordprocessingShape" mc:Ignorable="w14 w15 w16se wp14">
-  <w:p>
-    <w:pPr>
-      <w:pStyle w:val="Rodap"/>
-    </w:pPr>
-  </w:p>
-</w:ftr>
-</file>
-
-<file path=word/footer3.xml><?xml version="1.0" encoding="utf-8"?>
-<w:ftr xmlns:wpc="http://schemas.microsoft.com/office/word/2010/wordprocessingCanvas" xmlns:cx="http://schemas.microsoft.com/office/drawing/2014/chartex" xmlns:cx1="http://schemas.microsoft.com/office/drawing/2015/9/8/chartex" xmlns:cx2="http://schemas.microsoft.com/office/drawing/2015/10/21/chartex" xmlns:cx3="http://schemas.microsoft.com/office/drawing/2016/5/9/chartex" xmlns:cx4="http://schemas.microsoft.com/office/drawing/2016/5/10/chartex" xmlns:cx5="http://schemas.microsoft.com/office/drawing/2016/5/11/chartex" xmlns:cx6="http://schemas.microsoft.com/office/drawing/2016/5/12/chartex" xmlns:cx7="http://schemas.microsoft.com/office/drawing/2016/5/13/chartex" xmlns:cx8="http://schemas.microsoft.com/office/drawing/2016/5/14/chartex" xmlns:mc="http://schemas.openxmlformats.org/markup-compatibility/2006" xmlns:aink="http://schemas.microsoft.com/office/drawing/2016/ink" xmlns:am3d="http://schemas.microsoft.com/office/drawing/2017/model3d" xmlns:o="urn:schemas-microsoft-com:office:office" xmlns:r="http://schemas.openxmlformats.org/officeDocument/2006/relationships" xmlns:m="http://schemas.openxmlformats.org/officeDocument/2006/math" xmlns:v="urn:schemas-microsoft-com:vml" xmlns:wp14="http://schemas.microsoft.com/office/word/2010/wordprocessingDrawing" xmlns:wp="http://schemas.openxmlformats.org/drawingml/2006/wordprocessingDrawing" xmlns:w10="urn:schemas-microsoft-com:office:word" xmlns:w="http://schemas.openxmlformats.org/wordprocessingml/2006/main" xmlns:w14="http://schemas.microsoft.com/office/word/2010/wordml" xmlns:w15="http://schemas.microsoft.com/office/word/2012/wordml" xmlns:w16se="http://schemas.microsoft.com/office/word/2015/wordml/symex" xmlns:wpg="http://schemas.microsoft.com/office/word/2010/wordprocessingGroup" xmlns:wpi="http://schemas.microsoft.com/office/word/2010/wordprocessingInk" xmlns:wne="http://schemas.microsoft.com/office/word/2006/wordml" xmlns:wps="http://schemas.microsoft.com/office/word/2010/wordprocessingShape" mc:Ignorable="w14 w15 w16se wp14">
-  <w:p>
-    <w:pPr>
-      <w:pStyle w:val="Rodap"/>
-    </w:pPr>
-  </w:p>
-</w:ftr>
-</file>
-
 <file path=word/footnotes.xml><?xml version="1.0" encoding="utf-8"?>
 <w:footnotes xmlns:wpc="http://schemas.microsoft.com/office/word/2010/wordprocessingCanvas" xmlns:cx="http://schemas.microsoft.com/office/drawing/2014/chartex" xmlns:cx1="http://schemas.microsoft.com/office/drawing/2015/9/8/chartex" xmlns:cx2="http://schemas.microsoft.com/office/drawing/2015/10/21/chartex" xmlns:cx3="http://schemas.microsoft.com/office/drawing/2016/5/9/chartex" xmlns:cx4="http://schemas.microsoft.com/office/drawing/2016/5/10/chartex" xmlns:cx5="http://schemas.microsoft.com/office/drawing/2016/5/11/chartex" xmlns:cx6="http://schemas.microsoft.com/office/drawing/2016/5/12/chartex" xmlns:cx7="http://schemas.microsoft.com/office/drawing/2016/5/13/chartex" xmlns:cx8="http://schemas.microsoft.com/office/drawing/2016/5/14/chartex" xmlns:mc="http://schemas.openxmlformats.org/markup-compatibility/2006" xmlns:aink="http://schemas.microsoft.com/office/drawing/2016/ink" xmlns:am3d="http://schemas.microsoft.com/office/drawing/2017/model3d" xmlns:o="urn:schemas-microsoft-com:office:office" xmlns:r="http://schemas.openxmlformats.org/officeDocument/2006/relationships" xmlns:m="http://schemas.openxmlformats.org/officeDocument/2006/math" xmlns:v="urn:schemas-microsoft-com:vml" xmlns:wp14="http://schemas.microsoft.com/office/word/2010/wordprocessingDrawing" xmlns:wp="http://schemas.openxmlformats.org/drawingml/2006/wordprocessingDrawing" xmlns:w10="urn:schemas-microsoft-com:office:word" xmlns:w="http://schemas.openxmlformats.org/wordprocessingml/2006/main" xmlns:w14="http://schemas.microsoft.com/office/word/2010/wordml" xmlns:w15="http://schemas.microsoft.com/office/word/2012/wordml" xmlns:w16se="http://schemas.microsoft.com/office/word/2015/wordml/symex" xmlns:wpg="http://schemas.microsoft.com/office/word/2010/wordprocessingGroup" xmlns:wpi="http://schemas.microsoft.com/office/word/2010/wordprocessingInk" xmlns:wne="http://schemas.microsoft.com/office/word/2006/wordml" xmlns:wps="http://schemas.microsoft.com/office/word/2010/wordprocessingShape" mc:Ignorable="w14 w15 w16se wp14">
   <w:footnote w:type="separator" w:id="-1">
@@ -223,35 +848,6 @@
     <w:pPr>
       <w:pStyle w:val="Cabealho"/>
     </w:pPr>
-    <w:r>
-      <w:rPr>
-        <w:noProof/>
-      </w:rPr>
-      <w:pict>
-        <v:shapetype id="_x0000_t75" coordsize="21600,21600" o:spt="75" o:preferrelative="t" path="m@4@5l@4@11@9@11@9@5xe" filled="f" stroked="f">
-          <v:stroke joinstyle="miter"/>
-          <v:formulas>
-            <v:f eqn="if lineDrawn pixelLineWidth 0"/>
-            <v:f eqn="sum @0 1 0"/>
-            <v:f eqn="sum 0 0 @1"/>
-            <v:f eqn="prod @2 1 2"/>
-            <v:f eqn="prod @3 21600 pixelWidth"/>
-            <v:f eqn="prod @3 21600 pixelHeight"/>
-            <v:f eqn="sum @0 0 1"/>
-            <v:f eqn="prod @6 1 2"/>
-            <v:f eqn="prod @7 21600 pixelWidth"/>
-            <v:f eqn="sum @8 21600 0"/>
-            <v:f eqn="prod @7 21600 pixelHeight"/>
-            <v:f eqn="sum @10 21600 0"/>
-          </v:formulas>
-          <v:path o:extrusionok="f" gradientshapeok="t" o:connecttype="rect"/>
-          <o:lock v:ext="edit" aspectratio="t"/>
-        </v:shapetype>
-        <v:shape id="WordPictureWatermark272346266" o:spid="_x0000_s2056" type="#_x0000_t75" style="position:absolute;margin-left:0;margin-top:0;width:595.7pt;height:841.9pt;z-index:-251657216;mso-position-horizontal:center;mso-position-horizontal-relative:margin;mso-position-vertical:center;mso-position-vertical-relative:margin" o:allowincell="f">
-          <v:imagedata r:id="rId1" o:title="Cartao-resposta2018"/>
-        </v:shape>
-      </w:pict>
-    </w:r>
   </w:p>
 </w:hdr>
 </file>
@@ -261,36 +857,23 @@
   <w:p>
     <w:pPr>
       <w:pStyle w:val="Cabealho"/>
+      <w:rPr>
+        <w:sz w:val="36"/>
+        <w:szCs w:val="36"/>
+      </w:rPr>
     </w:pPr>
     <w:r>
       <w:rPr>
-        <w:noProof/>
+        <w:sz w:val="36"/>
+        <w:szCs w:val="36"/>
       </w:rPr>
-      <w:pict>
-        <v:shapetype id="_x0000_t75" coordsize="21600,21600" o:spt="75" o:preferrelative="t" path="m@4@5l@4@11@9@11@9@5xe" filled="f" stroked="f">
-          <v:stroke joinstyle="miter"/>
-          <v:formulas>
-            <v:f eqn="if lineDrawn pixelLineWidth 0"/>
-            <v:f eqn="sum @0 1 0"/>
-            <v:f eqn="sum 0 0 @1"/>
-            <v:f eqn="prod @2 1 2"/>
-            <v:f eqn="prod @3 21600 pixelWidth"/>
-            <v:f eqn="prod @3 21600 pixelHeight"/>
-            <v:f eqn="sum @0 0 1"/>
-            <v:f eqn="prod @6 1 2"/>
-            <v:f eqn="prod @7 21600 pixelWidth"/>
-            <v:f eqn="sum @8 21600 0"/>
-            <v:f eqn="prod @7 21600 pixelHeight"/>
-            <v:f eqn="sum @10 21600 0"/>
-          </v:formulas>
-          <v:path o:extrusionok="f" gradientshapeok="t" o:connecttype="rect"/>
-          <o:lock v:ext="edit" aspectratio="t"/>
-        </v:shapetype>
-        <v:shape id="WordPictureWatermark272346267" o:spid="_x0000_s2057" type="#_x0000_t75" style="position:absolute;margin-left:0;margin-top:0;width:595.7pt;height:841.9pt;z-index:-251656192;mso-position-horizontal:center;mso-position-horizontal-relative:margin;mso-position-vertical:center;mso-position-vertical-relative:margin" o:allowincell="f">
-          <v:imagedata r:id="rId1" o:title="Cartao-resposta2018"/>
-        </v:shape>
-      </w:pict>
+      <w:t>SEDUCE</w:t>
     </w:r>
+  </w:p>
+  <w:p>
+    <w:pPr>
+      <w:pStyle w:val="Cabealho"/>
+    </w:pPr>
   </w:p>
 </w:hdr>
 </file>
@@ -301,35 +884,6 @@
     <w:pPr>
       <w:pStyle w:val="Cabealho"/>
     </w:pPr>
-    <w:r>
-      <w:rPr>
-        <w:noProof/>
-      </w:rPr>
-      <w:pict>
-        <v:shapetype id="_x0000_t75" coordsize="21600,21600" o:spt="75" o:preferrelative="t" path="m@4@5l@4@11@9@11@9@5xe" filled="f" stroked="f">
-          <v:stroke joinstyle="miter"/>
-          <v:formulas>
-            <v:f eqn="if lineDrawn pixelLineWidth 0"/>
-            <v:f eqn="sum @0 1 0"/>
-            <v:f eqn="sum 0 0 @1"/>
-            <v:f eqn="prod @2 1 2"/>
-            <v:f eqn="prod @3 21600 pixelWidth"/>
-            <v:f eqn="prod @3 21600 pixelHeight"/>
-            <v:f eqn="sum @0 0 1"/>
-            <v:f eqn="prod @6 1 2"/>
-            <v:f eqn="prod @7 21600 pixelWidth"/>
-            <v:f eqn="sum @8 21600 0"/>
-            <v:f eqn="prod @7 21600 pixelHeight"/>
-            <v:f eqn="sum @10 21600 0"/>
-          </v:formulas>
-          <v:path o:extrusionok="f" gradientshapeok="t" o:connecttype="rect"/>
-          <o:lock v:ext="edit" aspectratio="t"/>
-        </v:shapetype>
-        <v:shape id="WordPictureWatermark272346265" o:spid="_x0000_s2055" type="#_x0000_t75" style="position:absolute;margin-left:0;margin-top:0;width:595.7pt;height:841.9pt;z-index:-251658240;mso-position-horizontal:center;mso-position-horizontal-relative:margin;mso-position-vertical:center;mso-position-vertical-relative:margin" o:allowincell="f">
-          <v:imagedata r:id="rId1" o:title="Cartao-resposta2018"/>
-        </v:shape>
-      </w:pict>
-    </w:r>
   </w:p>
 </w:hdr>
 </file>

</xml_diff>

<commit_message>
Modified the cards and their data
</commit_message>
<xml_diff>
--- a/answer_sheet/model/personalizacao-cartao.docx
+++ b/answer_sheet/model/personalizacao-cartao.docx
@@ -4,49 +4,141 @@
   <w:body>
     <w:p>
       <w:pPr>
-        <w:rPr>
-          <w:rFonts w:asciiTheme="majorHAnsi" w:hAnsiTheme="majorHAnsi"/>
+        <w:spacing w:before="100" w:after="0"/>
+        <w:ind w:left="170"/>
+        <w:rPr>
           <w:sz w:val="28"/>
           <w:szCs w:val="28"/>
         </w:rPr>
       </w:pPr>
       <w:r>
         <w:rPr>
-          <w:rFonts w:asciiTheme="majorHAnsi" w:hAnsiTheme="majorHAnsi"/>
-          <w:sz w:val="28"/>
+          <w:sz w:val="24"/>
+          <w:szCs w:val="28"/>
+        </w:rPr>
+        <w:t xml:space="preserve">Município: </w:t>
+      </w:r>
+      <w:r>
+        <w:rPr>
+          <w:sz w:val="24"/>
           <w:szCs w:val="28"/>
         </w:rPr>
         <w:fldChar w:fldCharType="begin"/>
       </w:r>
       <w:r>
         <w:rPr>
-          <w:rFonts w:asciiTheme="majorHAnsi" w:hAnsiTheme="majorHAnsi"/>
-          <w:sz w:val="28"/>
+          <w:sz w:val="24"/>
+          <w:szCs w:val="28"/>
+        </w:rPr>
+        <w:instrText xml:space="preserve"> MERGEFIELD Município </w:instrText>
+      </w:r>
+      <w:r>
+        <w:rPr>
+          <w:sz w:val="24"/>
+          <w:szCs w:val="28"/>
+        </w:rPr>
+        <w:fldChar w:fldCharType="separate"/>
+      </w:r>
+      <w:r>
+        <w:rPr>
+          <w:noProof/>
+          <w:sz w:val="24"/>
+          <w:szCs w:val="28"/>
+        </w:rPr>
+        <w:t>Aparecida de Goiânia</w:t>
+      </w:r>
+      <w:r>
+        <w:rPr>
+          <w:sz w:val="24"/>
+          <w:szCs w:val="28"/>
+        </w:rPr>
+        <w:fldChar w:fldCharType="end"/>
+      </w:r>
+    </w:p>
+    <w:p>
+      <w:pPr>
+        <w:spacing w:after="40"/>
+        <w:ind w:left="170"/>
+        <w:rPr>
+          <w:sz w:val="24"/>
+          <w:szCs w:val="28"/>
+        </w:rPr>
+      </w:pPr>
+      <w:r>
+        <w:rPr>
+          <w:sz w:val="24"/>
+          <w:szCs w:val="28"/>
+        </w:rPr>
+        <w:fldChar w:fldCharType="begin"/>
+      </w:r>
+      <w:r>
+        <w:rPr>
+          <w:sz w:val="24"/>
+          <w:szCs w:val="28"/>
+        </w:rPr>
+        <w:instrText xml:space="preserve"> MERGEFIELD Escola_Id </w:instrText>
+      </w:r>
+      <w:r>
+        <w:rPr>
+          <w:sz w:val="24"/>
+          <w:szCs w:val="28"/>
+        </w:rPr>
+        <w:fldChar w:fldCharType="separate"/>
+      </w:r>
+      <w:r>
+        <w:rPr>
+          <w:noProof/>
+          <w:sz w:val="24"/>
+          <w:szCs w:val="28"/>
+        </w:rPr>
+        <w:t>91313341</w:t>
+      </w:r>
+      <w:r>
+        <w:rPr>
+          <w:sz w:val="24"/>
+          <w:szCs w:val="28"/>
+        </w:rPr>
+        <w:fldChar w:fldCharType="end"/>
+      </w:r>
+      <w:r>
+        <w:rPr>
+          <w:sz w:val="24"/>
+          <w:szCs w:val="28"/>
+        </w:rPr>
+        <w:t xml:space="preserve"> - </w:t>
+      </w:r>
+      <w:r>
+        <w:rPr>
+          <w:sz w:val="24"/>
+          <w:szCs w:val="28"/>
+        </w:rPr>
+        <w:fldChar w:fldCharType="begin"/>
+      </w:r>
+      <w:r>
+        <w:rPr>
+          <w:sz w:val="24"/>
           <w:szCs w:val="28"/>
         </w:rPr>
         <w:instrText xml:space="preserve"> MERGEFIELD Escola </w:instrText>
       </w:r>
       <w:r>
         <w:rPr>
-          <w:rFonts w:asciiTheme="majorHAnsi" w:hAnsiTheme="majorHAnsi"/>
-          <w:sz w:val="28"/>
+          <w:sz w:val="24"/>
           <w:szCs w:val="28"/>
         </w:rPr>
         <w:fldChar w:fldCharType="separate"/>
       </w:r>
       <w:r>
         <w:rPr>
-          <w:rFonts w:asciiTheme="majorHAnsi" w:hAnsiTheme="majorHAnsi"/>
           <w:noProof/>
-          <w:sz w:val="28"/>
-          <w:szCs w:val="28"/>
-        </w:rPr>
-        <w:t>Escola Estadual António Suárez</w:t>
-      </w:r>
-      <w:r>
-        <w:rPr>
-          <w:rFonts w:asciiTheme="majorHAnsi" w:hAnsiTheme="majorHAnsi"/>
-          <w:sz w:val="28"/>
+          <w:sz w:val="24"/>
+          <w:szCs w:val="28"/>
+        </w:rPr>
+        <w:t>Colégio Estadual António Suárez</w:t>
+      </w:r>
+      <w:r>
+        <w:rPr>
+          <w:sz w:val="24"/>
           <w:szCs w:val="28"/>
         </w:rPr>
         <w:fldChar w:fldCharType="end"/>
@@ -54,6 +146,196 @@
     </w:p>
     <w:p>
       <w:pPr>
+        <w:spacing w:after="0"/>
+        <w:ind w:left="170"/>
+        <w:rPr>
+          <w:sz w:val="24"/>
+          <w:szCs w:val="28"/>
+        </w:rPr>
+      </w:pPr>
+      <w:r>
+        <w:rPr>
+          <w:sz w:val="24"/>
+          <w:szCs w:val="28"/>
+        </w:rPr>
+        <w:fldChar w:fldCharType="begin"/>
+      </w:r>
+      <w:r>
+        <w:rPr>
+          <w:sz w:val="24"/>
+          <w:szCs w:val="28"/>
+        </w:rPr>
+        <w:instrText xml:space="preserve"> MERGEFIELD Série </w:instrText>
+      </w:r>
+      <w:r>
+        <w:rPr>
+          <w:sz w:val="24"/>
+          <w:szCs w:val="28"/>
+        </w:rPr>
+        <w:fldChar w:fldCharType="separate"/>
+      </w:r>
+      <w:r>
+        <w:rPr>
+          <w:noProof/>
+          <w:sz w:val="24"/>
+          <w:szCs w:val="28"/>
+        </w:rPr>
+        <w:t>1</w:t>
+      </w:r>
+      <w:r>
+        <w:rPr>
+          <w:sz w:val="24"/>
+          <w:szCs w:val="28"/>
+        </w:rPr>
+        <w:fldChar w:fldCharType="end"/>
+      </w:r>
+      <w:r>
+        <w:rPr>
+          <w:sz w:val="24"/>
+          <w:szCs w:val="28"/>
+        </w:rPr>
+        <w:t>ª Série – Ensino Médio</w:t>
+      </w:r>
+      <w:r>
+        <w:rPr>
+          <w:sz w:val="24"/>
+          <w:szCs w:val="28"/>
+        </w:rPr>
+        <w:t xml:space="preserve"> - </w:t>
+      </w:r>
+      <w:r>
+        <w:rPr>
+          <w:sz w:val="24"/>
+          <w:szCs w:val="28"/>
+        </w:rPr>
+        <w:t xml:space="preserve">Turma </w:t>
+      </w:r>
+      <w:r>
+        <w:rPr>
+          <w:sz w:val="24"/>
+          <w:szCs w:val="28"/>
+        </w:rPr>
+        <w:fldChar w:fldCharType="begin"/>
+      </w:r>
+      <w:r>
+        <w:rPr>
+          <w:sz w:val="24"/>
+          <w:szCs w:val="28"/>
+        </w:rPr>
+        <w:instrText xml:space="preserve"> MERGEFIELD Turma </w:instrText>
+      </w:r>
+      <w:r>
+        <w:rPr>
+          <w:sz w:val="24"/>
+          <w:szCs w:val="28"/>
+        </w:rPr>
+        <w:fldChar w:fldCharType="separate"/>
+      </w:r>
+      <w:r>
+        <w:rPr>
+          <w:noProof/>
+          <w:sz w:val="24"/>
+          <w:szCs w:val="28"/>
+        </w:rPr>
+        <w:t>1</w:t>
+      </w:r>
+      <w:r>
+        <w:rPr>
+          <w:sz w:val="24"/>
+          <w:szCs w:val="28"/>
+        </w:rPr>
+        <w:fldChar w:fldCharType="end"/>
+      </w:r>
+      <w:r>
+        <w:rPr>
+          <w:sz w:val="24"/>
+          <w:szCs w:val="28"/>
+        </w:rPr>
+        <w:t xml:space="preserve"> Série </w:t>
+      </w:r>
+      <w:r>
+        <w:rPr>
+          <w:sz w:val="24"/>
+          <w:szCs w:val="28"/>
+        </w:rPr>
+        <w:fldChar w:fldCharType="begin"/>
+      </w:r>
+      <w:r>
+        <w:rPr>
+          <w:sz w:val="24"/>
+          <w:szCs w:val="28"/>
+        </w:rPr>
+        <w:instrText xml:space="preserve"> MERGEFIELD Turma_serie </w:instrText>
+      </w:r>
+      <w:r>
+        <w:rPr>
+          <w:sz w:val="24"/>
+          <w:szCs w:val="28"/>
+        </w:rPr>
+        <w:fldChar w:fldCharType="separate"/>
+      </w:r>
+      <w:r>
+        <w:rPr>
+          <w:noProof/>
+          <w:sz w:val="24"/>
+          <w:szCs w:val="28"/>
+        </w:rPr>
+        <w:t>A</w:t>
+      </w:r>
+      <w:r>
+        <w:rPr>
+          <w:sz w:val="24"/>
+          <w:szCs w:val="28"/>
+        </w:rPr>
+        <w:fldChar w:fldCharType="end"/>
+      </w:r>
+      <w:r>
+        <w:rPr>
+          <w:sz w:val="24"/>
+          <w:szCs w:val="28"/>
+        </w:rPr>
+        <w:t xml:space="preserve"> - </w:t>
+      </w:r>
+      <w:r>
+        <w:rPr>
+          <w:sz w:val="24"/>
+          <w:szCs w:val="28"/>
+        </w:rPr>
+        <w:fldChar w:fldCharType="begin"/>
+      </w:r>
+      <w:r>
+        <w:rPr>
+          <w:sz w:val="24"/>
+          <w:szCs w:val="28"/>
+        </w:rPr>
+        <w:instrText xml:space="preserve"> MERGEFIELD Turno </w:instrText>
+      </w:r>
+      <w:r>
+        <w:rPr>
+          <w:sz w:val="24"/>
+          <w:szCs w:val="28"/>
+        </w:rPr>
+        <w:fldChar w:fldCharType="separate"/>
+      </w:r>
+      <w:r>
+        <w:rPr>
+          <w:noProof/>
+          <w:sz w:val="24"/>
+          <w:szCs w:val="28"/>
+        </w:rPr>
+        <w:t>Matutino</w:t>
+      </w:r>
+      <w:r>
+        <w:rPr>
+          <w:sz w:val="24"/>
+          <w:szCs w:val="28"/>
+        </w:rPr>
+        <w:fldChar w:fldCharType="end"/>
+      </w:r>
+    </w:p>
+    <w:p>
+      <w:pPr>
+        <w:ind w:left="170"/>
         <w:rPr>
           <w:rFonts w:cs="Times New Roman"/>
           <w:sz w:val="24"/>
@@ -115,7 +397,7 @@
           <w:sz w:val="24"/>
           <w:szCs w:val="24"/>
         </w:rPr>
-        <w:tab/>
+        <w:t xml:space="preserve"> -</w:t>
       </w:r>
       <w:r>
         <w:rPr>
@@ -123,393 +405,704 @@
           <w:sz w:val="24"/>
           <w:szCs w:val="24"/>
         </w:rPr>
-        <w:tab/>
-      </w:r>
+        <w:t xml:space="preserve"> </w:t>
+      </w:r>
+      <w:r>
+        <w:rPr>
+          <w:rFonts w:cs="Times New Roman"/>
+          <w:sz w:val="24"/>
+          <w:szCs w:val="24"/>
+        </w:rPr>
+        <w:t xml:space="preserve">Mat.: </w:t>
+      </w:r>
+      <w:r>
+        <w:rPr>
+          <w:rFonts w:cs="Times New Roman"/>
+          <w:sz w:val="24"/>
+          <w:szCs w:val="24"/>
+        </w:rPr>
+        <w:fldChar w:fldCharType="begin"/>
+      </w:r>
+      <w:r>
+        <w:rPr>
+          <w:rFonts w:cs="Times New Roman"/>
+          <w:sz w:val="24"/>
+          <w:szCs w:val="24"/>
+        </w:rPr>
+        <w:instrText xml:space="preserve"> MERGEFIELD Matrícula </w:instrText>
+      </w:r>
+      <w:r>
+        <w:rPr>
+          <w:rFonts w:cs="Times New Roman"/>
+          <w:sz w:val="24"/>
+          <w:szCs w:val="24"/>
+        </w:rPr>
+        <w:fldChar w:fldCharType="separate"/>
+      </w:r>
+      <w:r>
+        <w:rPr>
+          <w:rFonts w:cs="Times New Roman"/>
+          <w:noProof/>
+          <w:sz w:val="24"/>
+          <w:szCs w:val="24"/>
+        </w:rPr>
+        <w:t>98532320410</w:t>
+      </w:r>
+      <w:r>
+        <w:rPr>
+          <w:rFonts w:cs="Times New Roman"/>
+          <w:sz w:val="24"/>
+          <w:szCs w:val="24"/>
+        </w:rPr>
+        <w:fldChar w:fldCharType="end"/>
+      </w:r>
+    </w:p>
+    <w:p>
+      <w:pPr>
+        <w:rPr>
+          <w:sz w:val="2"/>
+        </w:rPr>
+      </w:pPr>
+    </w:p>
+    <w:p>
+      <w:pPr>
+        <w:rPr>
+          <w:sz w:val="2"/>
+        </w:rPr>
+      </w:pPr>
+    </w:p>
+    <w:p>
+      <w:pPr>
+        <w:rPr>
+          <w:sz w:val="2"/>
+        </w:rPr>
+      </w:pPr>
+    </w:p>
+    <w:p>
+      <w:pPr>
+        <w:rPr>
+          <w:sz w:val="2"/>
+        </w:rPr>
+      </w:pPr>
+    </w:p>
+    <w:p>
+      <w:pPr>
+        <w:rPr>
+          <w:sz w:val="2"/>
+        </w:rPr>
+      </w:pPr>
+    </w:p>
+    <w:p>
+      <w:pPr>
+        <w:rPr>
+          <w:sz w:val="2"/>
+        </w:rPr>
+      </w:pPr>
+    </w:p>
+    <w:p>
+      <w:pPr>
+        <w:rPr>
+          <w:sz w:val="2"/>
+        </w:rPr>
+      </w:pPr>
+    </w:p>
+    <w:p>
+      <w:pPr>
+        <w:rPr>
+          <w:sz w:val="2"/>
+        </w:rPr>
+      </w:pPr>
+    </w:p>
+    <w:p>
+      <w:pPr>
+        <w:rPr>
+          <w:sz w:val="2"/>
+        </w:rPr>
+      </w:pPr>
+    </w:p>
+    <w:p>
+      <w:pPr>
+        <w:rPr>
+          <w:sz w:val="2"/>
+        </w:rPr>
+      </w:pPr>
+    </w:p>
+    <w:p>
+      <w:pPr>
+        <w:rPr>
+          <w:sz w:val="2"/>
+        </w:rPr>
+      </w:pPr>
+    </w:p>
+    <w:p>
+      <w:pPr>
+        <w:rPr>
+          <w:sz w:val="2"/>
+        </w:rPr>
+      </w:pPr>
+    </w:p>
+    <w:p>
+      <w:pPr>
+        <w:rPr>
+          <w:sz w:val="2"/>
+        </w:rPr>
+      </w:pPr>
+    </w:p>
+    <w:p>
+      <w:pPr>
+        <w:rPr>
+          <w:sz w:val="2"/>
+        </w:rPr>
+      </w:pPr>
+    </w:p>
+    <w:p>
+      <w:pPr>
+        <w:rPr>
+          <w:sz w:val="2"/>
+        </w:rPr>
+      </w:pPr>
+    </w:p>
+    <w:p>
+      <w:pPr>
+        <w:rPr>
+          <w:sz w:val="2"/>
+        </w:rPr>
+      </w:pPr>
+    </w:p>
+    <w:p>
+      <w:pPr>
+        <w:rPr>
+          <w:sz w:val="2"/>
+        </w:rPr>
+      </w:pPr>
+    </w:p>
+    <w:p>
+      <w:pPr>
+        <w:rPr>
+          <w:sz w:val="2"/>
+        </w:rPr>
+      </w:pPr>
+    </w:p>
+    <w:p>
+      <w:pPr>
+        <w:rPr>
+          <w:sz w:val="2"/>
+        </w:rPr>
+      </w:pPr>
+    </w:p>
+    <w:p>
+      <w:pPr>
+        <w:rPr>
+          <w:sz w:val="2"/>
+        </w:rPr>
+      </w:pPr>
+    </w:p>
+    <w:p>
+      <w:pPr>
+        <w:rPr>
+          <w:sz w:val="2"/>
+        </w:rPr>
+      </w:pPr>
+    </w:p>
+    <w:p>
+      <w:pPr>
+        <w:rPr>
+          <w:sz w:val="2"/>
+        </w:rPr>
+      </w:pPr>
+    </w:p>
+    <w:p>
+      <w:pPr>
+        <w:rPr>
+          <w:sz w:val="2"/>
+        </w:rPr>
+      </w:pPr>
+    </w:p>
+    <w:p>
+      <w:pPr>
+        <w:rPr>
+          <w:sz w:val="2"/>
+        </w:rPr>
+      </w:pPr>
+    </w:p>
+    <w:p>
+      <w:pPr>
+        <w:rPr>
+          <w:sz w:val="2"/>
+        </w:rPr>
+      </w:pPr>
+    </w:p>
+    <w:p>
+      <w:pPr>
+        <w:rPr>
+          <w:sz w:val="2"/>
+        </w:rPr>
+      </w:pPr>
+    </w:p>
+    <w:p>
+      <w:pPr>
+        <w:rPr>
+          <w:sz w:val="2"/>
+        </w:rPr>
+      </w:pPr>
+    </w:p>
+    <w:p>
+      <w:pPr>
+        <w:rPr>
+          <w:sz w:val="2"/>
+        </w:rPr>
+      </w:pPr>
+    </w:p>
+    <w:p>
+      <w:pPr>
+        <w:rPr>
+          <w:sz w:val="2"/>
+        </w:rPr>
+      </w:pPr>
       <w:bookmarkStart w:id="0" w:name="_GoBack"/>
       <w:bookmarkEnd w:id="0"/>
-      <w:r>
-        <w:rPr>
-          <w:rFonts w:cs="Times New Roman"/>
-          <w:sz w:val="24"/>
-          <w:szCs w:val="24"/>
-        </w:rPr>
-        <w:t xml:space="preserve">Série: </w:t>
-      </w:r>
-      <w:r>
-        <w:rPr>
-          <w:rFonts w:cs="Times New Roman"/>
-          <w:sz w:val="24"/>
-          <w:szCs w:val="24"/>
-        </w:rPr>
-        <w:fldChar w:fldCharType="begin"/>
-      </w:r>
-      <w:r>
-        <w:rPr>
-          <w:rFonts w:cs="Times New Roman"/>
-          <w:sz w:val="24"/>
-          <w:szCs w:val="24"/>
-        </w:rPr>
-        <w:instrText xml:space="preserve"> MERGEFIELD Série </w:instrText>
-      </w:r>
-      <w:r>
-        <w:rPr>
-          <w:rFonts w:cs="Times New Roman"/>
-          <w:sz w:val="24"/>
-          <w:szCs w:val="24"/>
-        </w:rPr>
-        <w:fldChar w:fldCharType="separate"/>
-      </w:r>
-      <w:r>
-        <w:rPr>
-          <w:rFonts w:cs="Times New Roman"/>
-          <w:noProof/>
-          <w:sz w:val="24"/>
-          <w:szCs w:val="24"/>
-        </w:rPr>
-        <w:t>1</w:t>
-      </w:r>
-      <w:r>
-        <w:rPr>
-          <w:rFonts w:cs="Times New Roman"/>
-          <w:sz w:val="24"/>
-          <w:szCs w:val="24"/>
-        </w:rPr>
-        <w:fldChar w:fldCharType="end"/>
-      </w:r>
-      <w:r>
-        <w:rPr>
-          <w:rFonts w:cs="Times New Roman"/>
-          <w:sz w:val="24"/>
-          <w:szCs w:val="24"/>
+    </w:p>
+    <w:p>
+      <w:pPr>
+        <w:rPr>
+          <w:sz w:val="2"/>
+        </w:rPr>
+      </w:pPr>
+    </w:p>
+    <w:p>
+      <w:pPr>
+        <w:rPr>
+          <w:sz w:val="2"/>
+        </w:rPr>
+      </w:pPr>
+    </w:p>
+    <w:p>
+      <w:pPr>
+        <w:rPr>
+          <w:sz w:val="2"/>
+        </w:rPr>
+      </w:pPr>
+    </w:p>
+    <w:p>
+      <w:pPr>
+        <w:rPr>
+          <w:sz w:val="2"/>
+        </w:rPr>
+      </w:pPr>
+    </w:p>
+    <w:p>
+      <w:pPr>
+        <w:rPr>
+          <w:sz w:val="2"/>
+        </w:rPr>
+      </w:pPr>
+    </w:p>
+    <w:p>
+      <w:pPr>
+        <w:rPr>
+          <w:sz w:val="2"/>
+        </w:rPr>
+      </w:pPr>
+    </w:p>
+    <w:p>
+      <w:pPr>
+        <w:rPr>
+          <w:sz w:val="2"/>
+        </w:rPr>
+      </w:pPr>
+    </w:p>
+    <w:p>
+      <w:pPr>
+        <w:rPr>
+          <w:sz w:val="2"/>
+        </w:rPr>
+      </w:pPr>
+    </w:p>
+    <w:p>
+      <w:pPr>
+        <w:rPr>
+          <w:sz w:val="2"/>
+        </w:rPr>
+      </w:pPr>
+    </w:p>
+    <w:p>
+      <w:pPr>
+        <w:rPr>
+          <w:sz w:val="2"/>
+        </w:rPr>
+      </w:pPr>
+    </w:p>
+    <w:p>
+      <w:pPr>
+        <w:rPr>
+          <w:sz w:val="2"/>
+        </w:rPr>
+      </w:pPr>
+    </w:p>
+    <w:p>
+      <w:pPr>
+        <w:rPr>
+          <w:sz w:val="2"/>
+        </w:rPr>
+      </w:pPr>
+    </w:p>
+    <w:p>
+      <w:pPr>
+        <w:rPr>
+          <w:sz w:val="2"/>
+        </w:rPr>
+      </w:pPr>
+    </w:p>
+    <w:p>
+      <w:pPr>
+        <w:rPr>
+          <w:sz w:val="2"/>
+        </w:rPr>
+      </w:pPr>
+    </w:p>
+    <w:p>
+      <w:pPr>
+        <w:rPr>
+          <w:sz w:val="2"/>
+        </w:rPr>
+      </w:pPr>
+    </w:p>
+    <w:p>
+      <w:pPr>
+        <w:rPr>
+          <w:sz w:val="2"/>
+        </w:rPr>
+      </w:pPr>
+    </w:p>
+    <w:p>
+      <w:pPr>
+        <w:rPr>
+          <w:sz w:val="2"/>
+        </w:rPr>
+      </w:pPr>
+    </w:p>
+    <w:p>
+      <w:pPr>
+        <w:rPr>
+          <w:sz w:val="2"/>
+        </w:rPr>
+      </w:pPr>
+    </w:p>
+    <w:p>
+      <w:pPr>
+        <w:rPr>
+          <w:sz w:val="2"/>
+        </w:rPr>
+      </w:pPr>
+    </w:p>
+    <w:p>
+      <w:pPr>
+        <w:rPr>
+          <w:sz w:val="2"/>
+        </w:rPr>
+      </w:pPr>
+    </w:p>
+    <w:p>
+      <w:pPr>
+        <w:rPr>
+          <w:sz w:val="2"/>
+        </w:rPr>
+      </w:pPr>
+    </w:p>
+    <w:p>
+      <w:pPr>
+        <w:rPr>
+          <w:sz w:val="2"/>
+        </w:rPr>
+      </w:pPr>
+    </w:p>
+    <w:p>
+      <w:pPr>
+        <w:rPr>
+          <w:sz w:val="2"/>
+        </w:rPr>
+      </w:pPr>
+    </w:p>
+    <w:p>
+      <w:pPr>
+        <w:rPr>
+          <w:sz w:val="2"/>
+        </w:rPr>
+      </w:pPr>
+    </w:p>
+    <w:p>
+      <w:pPr>
+        <w:rPr>
+          <w:sz w:val="2"/>
+        </w:rPr>
+      </w:pPr>
+    </w:p>
+    <w:p>
+      <w:pPr>
+        <w:rPr>
+          <w:sz w:val="2"/>
+        </w:rPr>
+      </w:pPr>
+    </w:p>
+    <w:p>
+      <w:pPr>
+        <w:rPr>
+          <w:sz w:val="2"/>
+        </w:rPr>
+      </w:pPr>
+    </w:p>
+    <w:p>
+      <w:pPr>
+        <w:rPr>
+          <w:sz w:val="2"/>
+        </w:rPr>
+      </w:pPr>
+    </w:p>
+    <w:p>
+      <w:pPr>
+        <w:rPr>
+          <w:sz w:val="2"/>
+        </w:rPr>
+      </w:pPr>
+    </w:p>
+    <w:p>
+      <w:pPr>
+        <w:rPr>
+          <w:sz w:val="2"/>
+        </w:rPr>
+      </w:pPr>
+    </w:p>
+    <w:p>
+      <w:pPr>
+        <w:rPr>
+          <w:sz w:val="2"/>
+        </w:rPr>
+      </w:pPr>
+    </w:p>
+    <w:p>
+      <w:pPr>
+        <w:rPr>
+          <w:sz w:val="2"/>
+        </w:rPr>
+      </w:pPr>
+    </w:p>
+    <w:p>
+      <w:pPr>
+        <w:rPr>
+          <w:sz w:val="2"/>
+        </w:rPr>
+      </w:pPr>
+    </w:p>
+    <w:p>
+      <w:pPr>
+        <w:rPr>
+          <w:sz w:val="2"/>
+        </w:rPr>
+      </w:pPr>
+    </w:p>
+    <w:p>
+      <w:pPr>
+        <w:rPr>
+          <w:sz w:val="2"/>
+        </w:rPr>
+      </w:pPr>
+    </w:p>
+    <w:p>
+      <w:pPr>
+        <w:rPr>
+          <w:sz w:val="2"/>
+        </w:rPr>
+      </w:pPr>
+    </w:p>
+    <w:p>
+      <w:pPr>
+        <w:rPr>
+          <w:sz w:val="2"/>
+        </w:rPr>
+      </w:pPr>
+    </w:p>
+    <w:p>
+      <w:pPr>
+        <w:rPr>
+          <w:sz w:val="2"/>
+        </w:rPr>
+      </w:pPr>
+    </w:p>
+    <w:p>
+      <w:pPr>
+        <w:rPr>
+          <w:sz w:val="2"/>
+        </w:rPr>
+      </w:pPr>
+    </w:p>
+    <w:p>
+      <w:pPr>
+        <w:rPr>
+          <w:sz w:val="2"/>
+        </w:rPr>
+      </w:pPr>
+    </w:p>
+    <w:p>
+      <w:pPr>
+        <w:rPr>
+          <w:sz w:val="2"/>
+        </w:rPr>
+      </w:pPr>
+    </w:p>
+    <w:p>
+      <w:pPr>
+        <w:rPr>
+          <w:sz w:val="2"/>
+        </w:rPr>
+      </w:pPr>
+    </w:p>
+    <w:p>
+      <w:pPr>
+        <w:rPr>
+          <w:sz w:val="2"/>
+        </w:rPr>
+      </w:pPr>
+    </w:p>
+    <w:p>
+      <w:pPr>
+        <w:rPr>
+          <w:sz w:val="2"/>
+        </w:rPr>
+      </w:pPr>
+    </w:p>
+    <w:p>
+      <w:pPr>
+        <w:rPr>
+          <w:sz w:val="2"/>
+        </w:rPr>
+      </w:pPr>
+    </w:p>
+    <w:p>
+      <w:pPr>
+        <w:rPr>
+          <w:sz w:val="2"/>
+        </w:rPr>
+      </w:pPr>
+    </w:p>
+    <w:p>
+      <w:pPr>
+        <w:rPr>
+          <w:sz w:val="2"/>
+        </w:rPr>
+      </w:pPr>
+    </w:p>
+    <w:p>
+      <w:pPr>
+        <w:rPr>
+          <w:sz w:val="2"/>
+        </w:rPr>
+      </w:pPr>
+    </w:p>
+    <w:p>
+      <w:pPr>
+        <w:rPr>
+          <w:sz w:val="2"/>
+        </w:rPr>
+      </w:pPr>
+    </w:p>
+    <w:p>
+      <w:pPr>
+        <w:rPr>
+          <w:sz w:val="2"/>
+        </w:rPr>
+      </w:pPr>
+    </w:p>
+    <w:p>
+      <w:pPr>
+        <w:rPr>
+          <w:sz w:val="2"/>
+        </w:rPr>
+      </w:pPr>
+    </w:p>
+    <w:p>
+      <w:pPr>
+        <w:rPr>
+          <w:sz w:val="2"/>
+        </w:rPr>
+      </w:pPr>
+    </w:p>
+    <w:p>
+      <w:pPr>
+        <w:rPr>
+          <w:sz w:val="2"/>
+        </w:rPr>
+      </w:pPr>
+    </w:p>
+    <w:p>
+      <w:pPr>
+        <w:rPr>
+          <w:sz w:val="2"/>
+        </w:rPr>
+      </w:pPr>
+    </w:p>
+    <w:p>
+      <w:pPr>
+        <w:rPr>
+          <w:sz w:val="2"/>
+        </w:rPr>
+      </w:pPr>
+    </w:p>
+    <w:p>
+      <w:pPr>
+        <w:rPr>
+          <w:sz w:val="2"/>
+        </w:rPr>
+      </w:pPr>
+    </w:p>
+    <w:p>
+      <w:pPr>
+        <w:rPr>
+          <w:sz w:val="2"/>
+        </w:rPr>
+      </w:pPr>
+    </w:p>
+    <w:p>
+      <w:pPr>
+        <w:rPr>
+          <w:sz w:val="2"/>
+        </w:rPr>
+      </w:pPr>
+    </w:p>
+    <w:p>
+      <w:pPr>
+        <w:rPr>
+          <w:sz w:val="2"/>
+        </w:rPr>
+      </w:pPr>
+    </w:p>
+    <w:p>
+      <w:pPr>
+        <w:rPr>
+          <w:sz w:val="2"/>
+        </w:rPr>
+      </w:pPr>
+    </w:p>
+    <w:p>
+      <w:pPr>
+        <w:tabs>
+          <w:tab w:val="left" w:pos="4062"/>
+        </w:tabs>
+        <w:rPr>
+          <w:sz w:val="2"/>
+        </w:rPr>
+      </w:pPr>
+      <w:r>
+        <w:rPr>
+          <w:sz w:val="2"/>
         </w:rPr>
         <w:tab/>
       </w:r>
-      <w:r>
-        <w:rPr>
-          <w:rFonts w:cs="Times New Roman"/>
-          <w:sz w:val="24"/>
-          <w:szCs w:val="24"/>
-        </w:rPr>
-        <w:tab/>
-        <w:t xml:space="preserve">Mat.: </w:t>
-      </w:r>
-      <w:r>
-        <w:rPr>
-          <w:rFonts w:cs="Times New Roman"/>
-          <w:sz w:val="24"/>
-          <w:szCs w:val="24"/>
-        </w:rPr>
-        <w:fldChar w:fldCharType="begin"/>
-      </w:r>
-      <w:r>
-        <w:rPr>
-          <w:rFonts w:cs="Times New Roman"/>
-          <w:sz w:val="24"/>
-          <w:szCs w:val="24"/>
-        </w:rPr>
-        <w:instrText xml:space="preserve"> MERGEFIELD Matrícula </w:instrText>
-      </w:r>
-      <w:r>
-        <w:rPr>
-          <w:rFonts w:cs="Times New Roman"/>
-          <w:sz w:val="24"/>
-          <w:szCs w:val="24"/>
-        </w:rPr>
-        <w:fldChar w:fldCharType="separate"/>
-      </w:r>
-      <w:r>
-        <w:rPr>
-          <w:rFonts w:cs="Times New Roman"/>
-          <w:noProof/>
-          <w:sz w:val="24"/>
-          <w:szCs w:val="24"/>
-        </w:rPr>
-        <w:t>98532320410</w:t>
-      </w:r>
-      <w:r>
-        <w:rPr>
-          <w:rFonts w:cs="Times New Roman"/>
-          <w:sz w:val="24"/>
-          <w:szCs w:val="24"/>
-        </w:rPr>
-        <w:fldChar w:fldCharType="end"/>
-      </w:r>
-    </w:p>
-    <w:p>
-      <w:pPr>
-        <w:rPr>
-          <w:sz w:val="2"/>
-        </w:rPr>
-      </w:pPr>
-    </w:p>
-    <w:p>
-      <w:pPr>
-        <w:rPr>
-          <w:sz w:val="2"/>
-        </w:rPr>
-      </w:pPr>
-    </w:p>
-    <w:p>
-      <w:pPr>
-        <w:rPr>
-          <w:sz w:val="2"/>
-        </w:rPr>
-      </w:pPr>
-    </w:p>
-    <w:p>
-      <w:pPr>
-        <w:rPr>
-          <w:sz w:val="2"/>
-        </w:rPr>
-      </w:pPr>
-    </w:p>
-    <w:p>
-      <w:pPr>
-        <w:rPr>
-          <w:sz w:val="2"/>
-        </w:rPr>
-      </w:pPr>
-    </w:p>
-    <w:p>
-      <w:pPr>
-        <w:rPr>
-          <w:sz w:val="2"/>
-        </w:rPr>
-      </w:pPr>
-    </w:p>
-    <w:p>
-      <w:pPr>
-        <w:rPr>
-          <w:sz w:val="2"/>
-        </w:rPr>
-      </w:pPr>
-    </w:p>
-    <w:p>
-      <w:pPr>
-        <w:rPr>
-          <w:sz w:val="2"/>
-        </w:rPr>
-      </w:pPr>
-    </w:p>
-    <w:p>
-      <w:pPr>
-        <w:rPr>
-          <w:sz w:val="2"/>
-        </w:rPr>
-      </w:pPr>
-    </w:p>
-    <w:p>
-      <w:pPr>
-        <w:rPr>
-          <w:sz w:val="2"/>
-        </w:rPr>
-      </w:pPr>
-    </w:p>
-    <w:p>
-      <w:pPr>
-        <w:rPr>
-          <w:sz w:val="2"/>
-        </w:rPr>
-      </w:pPr>
-    </w:p>
-    <w:p>
-      <w:pPr>
-        <w:rPr>
-          <w:sz w:val="2"/>
-        </w:rPr>
-      </w:pPr>
-    </w:p>
-    <w:p>
-      <w:pPr>
-        <w:rPr>
-          <w:sz w:val="2"/>
-        </w:rPr>
-      </w:pPr>
-    </w:p>
-    <w:p>
-      <w:pPr>
-        <w:rPr>
-          <w:sz w:val="2"/>
-        </w:rPr>
-      </w:pPr>
-    </w:p>
-    <w:p>
-      <w:pPr>
-        <w:rPr>
-          <w:sz w:val="2"/>
-        </w:rPr>
-      </w:pPr>
-    </w:p>
-    <w:p>
-      <w:pPr>
-        <w:rPr>
-          <w:sz w:val="2"/>
-        </w:rPr>
-      </w:pPr>
-    </w:p>
-    <w:p>
-      <w:pPr>
-        <w:rPr>
-          <w:sz w:val="2"/>
-        </w:rPr>
-      </w:pPr>
-    </w:p>
-    <w:p>
-      <w:pPr>
-        <w:rPr>
-          <w:sz w:val="2"/>
-        </w:rPr>
-      </w:pPr>
-    </w:p>
-    <w:p>
-      <w:pPr>
-        <w:rPr>
-          <w:sz w:val="2"/>
-        </w:rPr>
-      </w:pPr>
-    </w:p>
-    <w:p>
-      <w:pPr>
-        <w:rPr>
-          <w:sz w:val="2"/>
-        </w:rPr>
-      </w:pPr>
-    </w:p>
-    <w:p>
-      <w:pPr>
-        <w:rPr>
-          <w:sz w:val="2"/>
-        </w:rPr>
-      </w:pPr>
-    </w:p>
-    <w:p>
-      <w:pPr>
-        <w:rPr>
-          <w:sz w:val="2"/>
-        </w:rPr>
-      </w:pPr>
-    </w:p>
-    <w:p>
-      <w:pPr>
-        <w:rPr>
-          <w:sz w:val="2"/>
-        </w:rPr>
-      </w:pPr>
-    </w:p>
-    <w:p>
-      <w:pPr>
-        <w:rPr>
-          <w:sz w:val="2"/>
-        </w:rPr>
-      </w:pPr>
-    </w:p>
-    <w:p>
-      <w:pPr>
-        <w:rPr>
-          <w:sz w:val="2"/>
-        </w:rPr>
-      </w:pPr>
-    </w:p>
-    <w:p>
-      <w:pPr>
-        <w:rPr>
-          <w:sz w:val="2"/>
-        </w:rPr>
-      </w:pPr>
-    </w:p>
-    <w:p>
-      <w:pPr>
-        <w:rPr>
-          <w:sz w:val="2"/>
-        </w:rPr>
-      </w:pPr>
-    </w:p>
-    <w:p>
-      <w:pPr>
-        <w:rPr>
-          <w:sz w:val="2"/>
-        </w:rPr>
-      </w:pPr>
-    </w:p>
-    <w:p>
-      <w:pPr>
-        <w:rPr>
-          <w:sz w:val="2"/>
-        </w:rPr>
-      </w:pPr>
-    </w:p>
-    <w:p>
-      <w:pPr>
-        <w:rPr>
-          <w:sz w:val="2"/>
-        </w:rPr>
-      </w:pPr>
-    </w:p>
-    <w:p>
-      <w:pPr>
-        <w:rPr>
-          <w:sz w:val="2"/>
-        </w:rPr>
-      </w:pPr>
-    </w:p>
-    <w:p>
-      <w:pPr>
-        <w:rPr>
-          <w:sz w:val="2"/>
-        </w:rPr>
-      </w:pPr>
-    </w:p>
-    <w:p>
-      <w:pPr>
-        <w:rPr>
-          <w:sz w:val="2"/>
-        </w:rPr>
-      </w:pPr>
-    </w:p>
-    <w:p>
-      <w:pPr>
-        <w:rPr>
-          <w:sz w:val="2"/>
-        </w:rPr>
-      </w:pPr>
-    </w:p>
-    <w:p>
-      <w:pPr>
-        <w:rPr>
-          <w:sz w:val="2"/>
-        </w:rPr>
-      </w:pPr>
-    </w:p>
-    <w:p>
-      <w:pPr>
-        <w:rPr>
-          <w:sz w:val="2"/>
-        </w:rPr>
-      </w:pPr>
-    </w:p>
-    <w:p>
-      <w:pPr>
-        <w:rPr>
-          <w:sz w:val="2"/>
-        </w:rPr>
-      </w:pPr>
-    </w:p>
-    <w:p>
-      <w:pPr>
-        <w:rPr>
-          <w:sz w:val="2"/>
-        </w:rPr>
-      </w:pPr>
-    </w:p>
-    <w:p>
-      <w:pPr>
-        <w:rPr>
-          <w:sz w:val="2"/>
-        </w:rPr>
-      </w:pPr>
-    </w:p>
-    <w:p>
-      <w:pPr>
+    </w:p>
+    <w:p>
+      <w:pPr>
+        <w:tabs>
+          <w:tab w:val="left" w:pos="4062"/>
+        </w:tabs>
         <w:rPr>
           <w:sz w:val="2"/>
         </w:rPr>
@@ -784,7 +1377,7 @@
       <w:headerReference w:type="default" r:id="rId7"/>
       <w:headerReference w:type="first" r:id="rId8"/>
       <w:pgSz w:w="11906" w:h="16838"/>
-      <w:pgMar w:top="1417" w:right="1701" w:bottom="1417" w:left="1701" w:header="708" w:footer="708" w:gutter="0"/>
+      <w:pgMar w:top="720" w:right="720" w:bottom="720" w:left="720" w:header="737" w:footer="57" w:gutter="0"/>
       <w:cols w:space="708"/>
       <w:docGrid w:linePitch="360"/>
     </w:sectPr>
@@ -797,7 +1390,7 @@
   <w:endnote w:type="separator" w:id="-1">
     <w:p>
       <w:pPr>
-        <w:spacing w:after="0" w:line="240" w:lineRule="auto"/>
+        <w:spacing w:after="0"/>
       </w:pPr>
       <w:r>
         <w:separator/>
@@ -807,7 +1400,7 @@
   <w:endnote w:type="continuationSeparator" w:id="0">
     <w:p>
       <w:pPr>
-        <w:spacing w:after="0" w:line="240" w:lineRule="auto"/>
+        <w:spacing w:after="0"/>
       </w:pPr>
       <w:r>
         <w:continuationSeparator/>
@@ -822,7 +1415,7 @@
   <w:footnote w:type="separator" w:id="-1">
     <w:p>
       <w:pPr>
-        <w:spacing w:after="0" w:line="240" w:lineRule="auto"/>
+        <w:spacing w:after="0"/>
       </w:pPr>
       <w:r>
         <w:separator/>
@@ -832,7 +1425,7 @@
   <w:footnote w:type="continuationSeparator" w:id="0">
     <w:p>
       <w:pPr>
-        <w:spacing w:after="0" w:line="240" w:lineRule="auto"/>
+        <w:spacing w:after="0"/>
       </w:pPr>
       <w:r>
         <w:continuationSeparator/>
@@ -858,22 +1451,31 @@
     <w:pPr>
       <w:pStyle w:val="Cabealho"/>
       <w:rPr>
-        <w:sz w:val="36"/>
-        <w:szCs w:val="36"/>
+        <w:rFonts w:asciiTheme="majorHAnsi" w:hAnsiTheme="majorHAnsi"/>
+        <w:sz w:val="44"/>
       </w:rPr>
     </w:pPr>
     <w:r>
       <w:rPr>
-        <w:sz w:val="36"/>
-        <w:szCs w:val="36"/>
+        <w:rFonts w:asciiTheme="majorHAnsi" w:hAnsiTheme="majorHAnsi"/>
+        <w:sz w:val="44"/>
       </w:rPr>
-      <w:t>SEDUCE</w:t>
+      <w:ptab w:relativeTo="margin" w:alignment="left" w:leader="none"/>
     </w:r>
-  </w:p>
-  <w:p>
-    <w:pPr>
-      <w:pStyle w:val="Cabealho"/>
-    </w:pPr>
+    <w:r>
+      <w:rPr>
+        <w:rFonts w:asciiTheme="majorHAnsi" w:hAnsiTheme="majorHAnsi"/>
+        <w:sz w:val="44"/>
+      </w:rPr>
+      <w:t xml:space="preserve">  </w:t>
+    </w:r>
+    <w:r>
+      <w:rPr>
+        <w:rFonts w:asciiTheme="majorHAnsi" w:hAnsiTheme="majorHAnsi"/>
+        <w:sz w:val="44"/>
+      </w:rPr>
+      <w:t>SEDUCE – Avaliação Simulada</w:t>
+    </w:r>
   </w:p>
 </w:hdr>
 </file>
@@ -901,7 +1503,7 @@
     </w:rPrDefault>
     <w:pPrDefault>
       <w:pPr>
-        <w:spacing w:after="160" w:line="259" w:lineRule="auto"/>
+        <w:spacing w:after="80"/>
       </w:pPr>
     </w:pPrDefault>
   </w:docDefaults>
@@ -1325,7 +1927,7 @@
         <w:tab w:val="center" w:pos="4252"/>
         <w:tab w:val="right" w:pos="8504"/>
       </w:tabs>
-      <w:spacing w:after="0" w:line="240" w:lineRule="auto"/>
+      <w:spacing w:after="0"/>
     </w:pPr>
   </w:style>
   <w:style w:type="character" w:customStyle="1" w:styleId="CabealhoChar">
@@ -1347,7 +1949,7 @@
         <w:tab w:val="center" w:pos="4252"/>
         <w:tab w:val="right" w:pos="8504"/>
       </w:tabs>
-      <w:spacing w:after="0" w:line="240" w:lineRule="auto"/>
+      <w:spacing w:after="0"/>
     </w:pPr>
   </w:style>
   <w:style w:type="character" w:customStyle="1" w:styleId="RodapChar">
@@ -1366,7 +1968,7 @@
     <w:unhideWhenUsed/>
     <w:rsid w:val="00E623E5"/>
     <w:pPr>
-      <w:spacing w:after="0" w:line="240" w:lineRule="auto"/>
+      <w:spacing w:after="0"/>
     </w:pPr>
     <w:rPr>
       <w:rFonts w:ascii="Segoe UI" w:hAnsi="Segoe UI" w:cs="Segoe UI"/>

</xml_diff>